<commit_message>
update: xóa nút sửa sản phẩm, xóa cột Chức vụ, xóa trường IMEI khi thêm sản phẩm mới
</commit_message>
<xml_diff>
--- a/note.docx
+++ b/note.docx
@@ -364,6 +364,7 @@
           <w:bCs/>
           <w:sz w:val="28"/>
           <w:szCs w:val="28"/>
+          <w:lang w:val="vi-VN"/>
         </w:rPr>
       </w:pPr>
       <w:r>
@@ -376,6 +377,51 @@
         </w:rPr>
         <w:t>Nghe lại file ghi âm để list ra lỗi</w:t>
       </w:r>
+    </w:p>
+    <w:p>
+      <w:pPr>
+        <w:rPr>
+          <w:rFonts w:ascii="Times New Roman" w:hAnsi="Times New Roman" w:cs="Times New Roman"/>
+          <w:b/>
+          <w:bCs/>
+          <w:sz w:val="28"/>
+          <w:szCs w:val="28"/>
+          <w:lang w:val="vi-VN"/>
+        </w:rPr>
+      </w:pPr>
+    </w:p>
+    <w:p>
+      <w:pPr>
+        <w:rPr>
+          <w:rFonts w:ascii="Times New Roman" w:hAnsi="Times New Roman" w:cs="Times New Roman"/>
+          <w:b/>
+          <w:bCs/>
+          <w:sz w:val="28"/>
+          <w:szCs w:val="28"/>
+          <w:lang w:val="vi-VN"/>
+        </w:rPr>
+      </w:pPr>
+      <w:r>
+        <w:rPr>
+          <w:rFonts w:ascii="Times New Roman" w:hAnsi="Times New Roman" w:cs="Times New Roman"/>
+          <w:b/>
+          <w:bCs/>
+          <w:sz w:val="28"/>
+          <w:szCs w:val="28"/>
+          <w:lang w:val="vi-VN"/>
+        </w:rPr>
+        <w:t>2nd note</w:t>
+      </w:r>
+    </w:p>
+    <w:p>
+      <w:pPr>
+        <w:rPr>
+          <w:rFonts w:ascii="Times New Roman" w:hAnsi="Times New Roman" w:cs="Times New Roman"/>
+          <w:sz w:val="28"/>
+          <w:szCs w:val="28"/>
+          <w:lang w:val="vi-VN"/>
+        </w:rPr>
+      </w:pPr>
     </w:p>
     <w:sectPr>
       <w:pgSz w:w="12240" w:h="15840"/>

</xml_diff>